<commit_message>
went to chapter 5
</commit_message>
<xml_diff>
--- a/ISLR Notes.docx
+++ b/ISLR Notes.docx
@@ -641,6 +641,32 @@
           <w:color w:val="auto"/>
           <w:spacing w:val="0"/>
           <w:position w:val="0"/>
+          <w:sz w:val="32"/>
+          <w:shd w:fill="auto" w:val="clear"/>
+        </w:rPr>
+      </w:pPr>
+      <w:r>
+        <w:rPr>
+          <w:rFonts w:ascii="Arial" w:hAnsi="Arial" w:cs="Arial" w:eastAsia="Arial"/>
+          <w:color w:val="434343"/>
+          <w:spacing w:val="0"/>
+          <w:position w:val="0"/>
+          <w:sz w:val="28"/>
+          <w:shd w:fill="auto" w:val="clear"/>
+        </w:rPr>
+        <w:t xml:space="preserve">4.1 - An overview of classification</w:t>
+      </w:r>
+    </w:p>
+    <w:p>
+      <w:pPr>
+        <w:spacing w:before="0" w:after="0" w:line="276"/>
+        <w:ind w:right="0" w:left="0" w:firstLine="0"/>
+        <w:jc w:val="left"/>
+        <w:rPr>
+          <w:rFonts w:ascii="Arial" w:hAnsi="Arial" w:cs="Arial" w:eastAsia="Arial"/>
+          <w:color w:val="auto"/>
+          <w:spacing w:val="0"/>
+          <w:position w:val="0"/>
           <w:sz w:val="22"/>
           <w:shd w:fill="auto" w:val="clear"/>
         </w:rPr>
@@ -689,13 +715,121 @@
       <w:r>
         <w:rPr>
           <w:rFonts w:ascii="Arial" w:hAnsi="Arial" w:cs="Arial" w:eastAsia="Arial"/>
-          <w:color w:val="auto"/>
-          <w:spacing w:val="0"/>
-          <w:position w:val="0"/>
-          <w:sz w:val="22"/>
-          <w:shd w:fill="auto" w:val="clear"/>
-        </w:rPr>
-        <w:t xml:space="preserve">dont use linear regression cause for a 1/0 response, you get weird results (above 1 and below zero). so you can say "imagine you have a function that is related to probability, the regression equation will reflect that". There are many functions that relate a regression to a PD (probit, logit etc.). In logistic regression use the logit function</w:t>
+          <w:color w:val="434343"/>
+          <w:spacing w:val="0"/>
+          <w:position w:val="0"/>
+          <w:sz w:val="28"/>
+          <w:shd w:fill="auto" w:val="clear"/>
+        </w:rPr>
+        <w:t xml:space="preserve">4.2 - why not linear regression?</w:t>
+      </w:r>
+    </w:p>
+    <w:p>
+      <w:pPr>
+        <w:spacing w:before="0" w:after="0" w:line="276"/>
+        <w:ind w:right="0" w:left="0" w:firstLine="0"/>
+        <w:jc w:val="left"/>
+        <w:rPr>
+          <w:rFonts w:ascii="Arial" w:hAnsi="Arial" w:cs="Arial" w:eastAsia="Arial"/>
+          <w:color w:val="auto"/>
+          <w:spacing w:val="0"/>
+          <w:position w:val="0"/>
+          <w:sz w:val="22"/>
+          <w:shd w:fill="auto" w:val="clear"/>
+        </w:rPr>
+      </w:pPr>
+      <w:r>
+        <w:rPr>
+          <w:rFonts w:ascii="Arial" w:hAnsi="Arial" w:cs="Arial" w:eastAsia="Arial"/>
+          <w:color w:val="auto"/>
+          <w:spacing w:val="0"/>
+          <w:position w:val="0"/>
+          <w:sz w:val="22"/>
+          <w:shd w:fill="auto" w:val="clear"/>
+        </w:rPr>
+        <w:t xml:space="preserve">dont use linear regression cause for a 1/0 response, you get weird results (above 1 and below zero). so you can say "imagine you have a function that is related to probability, the regression equation will reflect that". There are many functions that relate a regression to a PD (probit, logit etc.). </w:t>
+      </w:r>
+    </w:p>
+    <w:p>
+      <w:pPr>
+        <w:spacing w:before="0" w:after="0" w:line="276"/>
+        <w:ind w:right="0" w:left="0" w:firstLine="0"/>
+        <w:jc w:val="left"/>
+        <w:rPr>
+          <w:rFonts w:ascii="Arial" w:hAnsi="Arial" w:cs="Arial" w:eastAsia="Arial"/>
+          <w:color w:val="auto"/>
+          <w:spacing w:val="0"/>
+          <w:position w:val="0"/>
+          <w:sz w:val="22"/>
+          <w:shd w:fill="auto" w:val="clear"/>
+        </w:rPr>
+      </w:pPr>
+    </w:p>
+    <w:p>
+      <w:pPr>
+        <w:spacing w:before="0" w:after="0" w:line="276"/>
+        <w:ind w:right="0" w:left="0" w:firstLine="0"/>
+        <w:jc w:val="left"/>
+        <w:rPr>
+          <w:rFonts w:ascii="Arial" w:hAnsi="Arial" w:cs="Arial" w:eastAsia="Arial"/>
+          <w:color w:val="auto"/>
+          <w:spacing w:val="0"/>
+          <w:position w:val="0"/>
+          <w:sz w:val="22"/>
+          <w:shd w:fill="auto" w:val="clear"/>
+        </w:rPr>
+      </w:pPr>
+    </w:p>
+    <w:p>
+      <w:pPr>
+        <w:spacing w:before="0" w:after="0" w:line="276"/>
+        <w:ind w:right="0" w:left="0" w:firstLine="0"/>
+        <w:jc w:val="left"/>
+        <w:rPr>
+          <w:rFonts w:ascii="Arial" w:hAnsi="Arial" w:cs="Arial" w:eastAsia="Arial"/>
+          <w:color w:val="auto"/>
+          <w:spacing w:val="0"/>
+          <w:position w:val="0"/>
+          <w:sz w:val="22"/>
+          <w:shd w:fill="auto" w:val="clear"/>
+        </w:rPr>
+      </w:pPr>
+      <w:r>
+        <w:rPr>
+          <w:rFonts w:ascii="Arial" w:hAnsi="Arial" w:cs="Arial" w:eastAsia="Arial"/>
+          <w:color w:val="434343"/>
+          <w:spacing w:val="0"/>
+          <w:position w:val="0"/>
+          <w:sz w:val="28"/>
+          <w:shd w:fill="auto" w:val="clear"/>
+        </w:rPr>
+        <w:t xml:space="preserve">4.3 - Logistic regression</w:t>
+      </w:r>
+    </w:p>
+    <w:p>
+      <w:pPr>
+        <w:spacing w:before="0" w:after="0" w:line="276"/>
+        <w:ind w:right="0" w:left="0" w:firstLine="0"/>
+        <w:jc w:val="left"/>
+        <w:rPr>
+          <w:rFonts w:ascii="Arial" w:hAnsi="Arial" w:cs="Arial" w:eastAsia="Arial"/>
+          <w:color w:val="auto"/>
+          <w:spacing w:val="0"/>
+          <w:position w:val="0"/>
+          <w:sz w:val="22"/>
+          <w:shd w:fill="auto" w:val="clear"/>
+        </w:rPr>
+      </w:pPr>
+      <w:r>
+        <w:rPr>
+          <w:rFonts w:ascii="Arial" w:hAnsi="Arial" w:cs="Arial" w:eastAsia="Arial"/>
+          <w:color w:val="auto"/>
+          <w:spacing w:val="0"/>
+          <w:position w:val="0"/>
+          <w:sz w:val="22"/>
+          <w:shd w:fill="auto" w:val="clear"/>
+        </w:rPr>
+        <w:t xml:space="preserve">In logistic regression use the logit functio</w:t>
       </w:r>
     </w:p>
     <w:p>
@@ -764,6 +898,17 @@
           <w:shd w:fill="auto" w:val="clear"/>
         </w:rPr>
       </w:pPr>
+      <w:r>
+        <w:rPr>
+          <w:rFonts w:ascii="Arial" w:hAnsi="Arial" w:cs="Arial" w:eastAsia="Arial"/>
+          <w:color w:val="666666"/>
+          <w:spacing w:val="0"/>
+          <w:position w:val="0"/>
+          <w:sz w:val="24"/>
+          <w:shd w:fill="auto" w:val="clear"/>
+        </w:rPr>
+        <w:t xml:space="preserve">4.3.1 - The logistic regression</w:t>
+      </w:r>
     </w:p>
     <w:p>
       <w:pPr>
@@ -846,24 +991,9 @@
         </w:rPr>
         <w:t xml:space="preserve">so if you get </w:t>
       </w:r>
-    </w:p>
-    <w:p>
-      <w:pPr>
-        <w:spacing w:before="0" w:after="0" w:line="240"/>
-        <w:ind w:right="0" w:left="0" w:firstLine="0"/>
-        <w:jc w:val="left"/>
-        <w:rPr>
-          <w:rFonts w:ascii="Arial" w:hAnsi="Arial" w:cs="Arial" w:eastAsia="Arial"/>
-          <w:color w:val="auto"/>
-          <w:spacing w:val="0"/>
-          <w:position w:val="0"/>
-          <w:sz w:val="22"/>
-          <w:shd w:fill="auto" w:val="clear"/>
-        </w:rPr>
-      </w:pPr>
-      <w:r>
-        <w:object w:dxaOrig="5580" w:dyaOrig="1031">
-          <v:rect xmlns:o="urn:schemas-microsoft-com:office:office" xmlns:v="urn:schemas-microsoft-com:vml" id="rectole0000000000" style="width:279.000000pt;height:51.550000pt" o:preferrelative="t" o:ole="">
+      <w:r>
+        <w:object w:dxaOrig="5709" w:dyaOrig="1073">
+          <v:rect xmlns:o="urn:schemas-microsoft-com:office:office" xmlns:v="urn:schemas-microsoft-com:vml" id="rectole0000000000" style="width:285.450000pt;height:53.650000pt" o:preferrelative="t" o:ole="">
             <o:lock v:ext="edit"/>
             <v:imagedata xmlns:r="http://schemas.openxmlformats.org/officeDocument/2006/relationships" r:id="docRId1" o:title=""/>
           </v:rect>
@@ -885,21 +1015,947 @@
           <w:shd w:fill="auto" w:val="clear"/>
         </w:rPr>
       </w:pPr>
-    </w:p>
-    <w:p>
-      <w:pPr>
-        <w:spacing w:before="0" w:after="0" w:line="276"/>
-        <w:ind w:right="0" w:left="0" w:firstLine="0"/>
-        <w:jc w:val="left"/>
-        <w:rPr>
-          <w:rFonts w:ascii="Arial" w:hAnsi="Arial" w:cs="Arial" w:eastAsia="Arial"/>
-          <w:color w:val="auto"/>
-          <w:spacing w:val="0"/>
-          <w:position w:val="0"/>
-          <w:sz w:val="22"/>
-          <w:shd w:fill="auto" w:val="clear"/>
-        </w:rPr>
-      </w:pPr>
+      <w:r>
+        <w:rPr>
+          <w:rFonts w:ascii="Arial" w:hAnsi="Arial" w:cs="Arial" w:eastAsia="Arial"/>
+          <w:color w:val="auto"/>
+          <w:spacing w:val="0"/>
+          <w:position w:val="0"/>
+          <w:sz w:val="22"/>
+          <w:shd w:fill="auto" w:val="clear"/>
+        </w:rPr>
+        <w:t xml:space="preserve">the probability of default if you have a balance of 1000 is:</w:t>
+      </w:r>
+    </w:p>
+    <w:p>
+      <w:pPr>
+        <w:spacing w:before="0" w:after="0" w:line="240"/>
+        <w:ind w:right="0" w:left="0" w:firstLine="0"/>
+        <w:jc w:val="left"/>
+        <w:rPr>
+          <w:rFonts w:ascii="Arial" w:hAnsi="Arial" w:cs="Arial" w:eastAsia="Arial"/>
+          <w:color w:val="auto"/>
+          <w:spacing w:val="0"/>
+          <w:position w:val="0"/>
+          <w:sz w:val="22"/>
+          <w:shd w:fill="auto" w:val="clear"/>
+        </w:rPr>
+      </w:pPr>
+      <w:r>
+        <w:rPr>
+          <w:rFonts w:ascii="Arial" w:hAnsi="Arial" w:cs="Arial" w:eastAsia="Arial"/>
+          <w:color w:val="auto"/>
+          <w:spacing w:val="0"/>
+          <w:position w:val="0"/>
+          <w:sz w:val="22"/>
+          <w:shd w:fill="auto" w:val="clear"/>
+        </w:rPr>
+        <w:t xml:space="preserve">-10.6513 + (.0055 * 1000) = -5.1513 = y</w:t>
+      </w:r>
+    </w:p>
+    <w:p>
+      <w:pPr>
+        <w:spacing w:before="0" w:after="0" w:line="240"/>
+        <w:ind w:right="0" w:left="0" w:firstLine="0"/>
+        <w:jc w:val="left"/>
+        <w:rPr>
+          <w:rFonts w:ascii="Arial" w:hAnsi="Arial" w:cs="Arial" w:eastAsia="Arial"/>
+          <w:color w:val="auto"/>
+          <w:spacing w:val="0"/>
+          <w:position w:val="0"/>
+          <w:sz w:val="22"/>
+          <w:shd w:fill="auto" w:val="clear"/>
+        </w:rPr>
+      </w:pPr>
+      <w:r>
+        <w:rPr>
+          <w:rFonts w:ascii="Arial" w:hAnsi="Arial" w:cs="Arial" w:eastAsia="Arial"/>
+          <w:color w:val="auto"/>
+          <w:spacing w:val="0"/>
+          <w:position w:val="0"/>
+          <w:sz w:val="22"/>
+          <w:shd w:fill="auto" w:val="clear"/>
+        </w:rPr>
+        <w:t xml:space="preserve">this is the log odds, so exp(y)/(1+exp(y)) = probability = </w:t>
+      </w:r>
+    </w:p>
+    <w:p>
+      <w:pPr>
+        <w:spacing w:before="0" w:after="0" w:line="240"/>
+        <w:ind w:right="0" w:left="0" w:firstLine="0"/>
+        <w:jc w:val="left"/>
+        <w:rPr>
+          <w:rFonts w:ascii="Arial" w:hAnsi="Arial" w:cs="Arial" w:eastAsia="Arial"/>
+          <w:color w:val="auto"/>
+          <w:spacing w:val="0"/>
+          <w:position w:val="0"/>
+          <w:sz w:val="22"/>
+          <w:shd w:fill="auto" w:val="clear"/>
+        </w:rPr>
+      </w:pPr>
+    </w:p>
+    <w:p>
+      <w:pPr>
+        <w:spacing w:before="0" w:after="0" w:line="240"/>
+        <w:ind w:right="0" w:left="0" w:firstLine="0"/>
+        <w:jc w:val="left"/>
+        <w:rPr>
+          <w:rFonts w:ascii="Arial" w:hAnsi="Arial" w:cs="Arial" w:eastAsia="Arial"/>
+          <w:color w:val="auto"/>
+          <w:spacing w:val="0"/>
+          <w:position w:val="0"/>
+          <w:sz w:val="22"/>
+          <w:shd w:fill="auto" w:val="clear"/>
+        </w:rPr>
+      </w:pPr>
+    </w:p>
+    <w:p>
+      <w:pPr>
+        <w:spacing w:before="0" w:after="0" w:line="240"/>
+        <w:ind w:right="0" w:left="0" w:firstLine="0"/>
+        <w:jc w:val="left"/>
+        <w:rPr>
+          <w:rFonts w:ascii="Arial" w:hAnsi="Arial" w:cs="Arial" w:eastAsia="Arial"/>
+          <w:color w:val="666666"/>
+          <w:spacing w:val="0"/>
+          <w:position w:val="0"/>
+          <w:sz w:val="24"/>
+          <w:shd w:fill="auto" w:val="clear"/>
+        </w:rPr>
+      </w:pPr>
+      <w:r>
+        <w:rPr>
+          <w:rFonts w:ascii="Arial" w:hAnsi="Arial" w:cs="Arial" w:eastAsia="Arial"/>
+          <w:color w:val="666666"/>
+          <w:spacing w:val="0"/>
+          <w:position w:val="0"/>
+          <w:sz w:val="24"/>
+          <w:shd w:fill="auto" w:val="clear"/>
+        </w:rPr>
+        <w:t xml:space="preserve">4.3.2 - estimating the regression coefficients</w:t>
+      </w:r>
+    </w:p>
+    <w:p>
+      <w:pPr>
+        <w:spacing w:before="0" w:after="0" w:line="240"/>
+        <w:ind w:right="0" w:left="0" w:firstLine="0"/>
+        <w:jc w:val="left"/>
+        <w:rPr>
+          <w:rFonts w:ascii="Arial" w:hAnsi="Arial" w:cs="Arial" w:eastAsia="Arial"/>
+          <w:color w:val="auto"/>
+          <w:spacing w:val="0"/>
+          <w:position w:val="0"/>
+          <w:sz w:val="22"/>
+          <w:shd w:fill="auto" w:val="clear"/>
+        </w:rPr>
+      </w:pPr>
+      <w:r>
+        <w:rPr>
+          <w:rFonts w:ascii="Arial" w:hAnsi="Arial" w:cs="Arial" w:eastAsia="Arial"/>
+          <w:color w:val="auto"/>
+          <w:spacing w:val="0"/>
+          <w:position w:val="0"/>
+          <w:sz w:val="22"/>
+          <w:shd w:fill="auto" w:val="clear"/>
+        </w:rPr>
+        <w:t xml:space="preserve">Unlike linear regression where the sum of squares is minimized, in logistic regression, the MLE imaximised.</w:t>
+      </w:r>
+    </w:p>
+    <w:p>
+      <w:pPr>
+        <w:spacing w:before="0" w:after="0" w:line="240"/>
+        <w:ind w:right="0" w:left="0" w:firstLine="0"/>
+        <w:jc w:val="left"/>
+        <w:rPr>
+          <w:rFonts w:ascii="Arial" w:hAnsi="Arial" w:cs="Arial" w:eastAsia="Arial"/>
+          <w:color w:val="auto"/>
+          <w:spacing w:val="0"/>
+          <w:position w:val="0"/>
+          <w:sz w:val="22"/>
+          <w:shd w:fill="auto" w:val="clear"/>
+        </w:rPr>
+      </w:pPr>
+    </w:p>
+    <w:p>
+      <w:pPr>
+        <w:spacing w:before="0" w:after="0" w:line="240"/>
+        <w:ind w:right="0" w:left="0" w:firstLine="0"/>
+        <w:jc w:val="left"/>
+        <w:rPr>
+          <w:rFonts w:ascii="Arial" w:hAnsi="Arial" w:cs="Arial" w:eastAsia="Arial"/>
+          <w:color w:val="666666"/>
+          <w:spacing w:val="0"/>
+          <w:position w:val="0"/>
+          <w:sz w:val="24"/>
+          <w:shd w:fill="auto" w:val="clear"/>
+        </w:rPr>
+      </w:pPr>
+      <w:r>
+        <w:rPr>
+          <w:rFonts w:ascii="Arial" w:hAnsi="Arial" w:cs="Arial" w:eastAsia="Arial"/>
+          <w:color w:val="666666"/>
+          <w:spacing w:val="0"/>
+          <w:position w:val="0"/>
+          <w:sz w:val="24"/>
+          <w:shd w:fill="auto" w:val="clear"/>
+        </w:rPr>
+        <w:t xml:space="preserve">4.3.3 - making predictions</w:t>
+      </w:r>
+    </w:p>
+    <w:p>
+      <w:pPr>
+        <w:spacing w:before="0" w:after="0" w:line="240"/>
+        <w:ind w:right="0" w:left="0" w:firstLine="0"/>
+        <w:jc w:val="left"/>
+        <w:rPr>
+          <w:rFonts w:ascii="Arial" w:hAnsi="Arial" w:cs="Arial" w:eastAsia="Arial"/>
+          <w:color w:val="auto"/>
+          <w:spacing w:val="0"/>
+          <w:position w:val="0"/>
+          <w:sz w:val="22"/>
+          <w:shd w:fill="auto" w:val="clear"/>
+        </w:rPr>
+      </w:pPr>
+      <w:r>
+        <w:rPr>
+          <w:rFonts w:ascii="Arial" w:hAnsi="Arial" w:cs="Arial" w:eastAsia="Arial"/>
+          <w:color w:val="auto"/>
+          <w:spacing w:val="0"/>
+          <w:position w:val="0"/>
+          <w:sz w:val="22"/>
+          <w:shd w:fill="auto" w:val="clear"/>
+        </w:rPr>
+        <w:t xml:space="preserve">you have a regression equation - this will give you your LOG ODDS, so use the inverse logistic function (exp(y)/(1+exp(y)) to get the probability.</w:t>
+      </w:r>
+    </w:p>
+    <w:p>
+      <w:pPr>
+        <w:spacing w:before="0" w:after="0" w:line="240"/>
+        <w:ind w:right="0" w:left="0" w:firstLine="0"/>
+        <w:jc w:val="left"/>
+        <w:rPr>
+          <w:rFonts w:ascii="Arial" w:hAnsi="Arial" w:cs="Arial" w:eastAsia="Arial"/>
+          <w:color w:val="auto"/>
+          <w:spacing w:val="0"/>
+          <w:position w:val="0"/>
+          <w:sz w:val="22"/>
+          <w:shd w:fill="auto" w:val="clear"/>
+        </w:rPr>
+      </w:pPr>
+    </w:p>
+    <w:p>
+      <w:pPr>
+        <w:spacing w:before="0" w:after="0" w:line="240"/>
+        <w:ind w:right="0" w:left="0" w:firstLine="0"/>
+        <w:jc w:val="left"/>
+        <w:rPr>
+          <w:rFonts w:ascii="Arial" w:hAnsi="Arial" w:cs="Arial" w:eastAsia="Arial"/>
+          <w:color w:val="666666"/>
+          <w:spacing w:val="0"/>
+          <w:position w:val="0"/>
+          <w:sz w:val="24"/>
+          <w:shd w:fill="auto" w:val="clear"/>
+        </w:rPr>
+      </w:pPr>
+      <w:r>
+        <w:rPr>
+          <w:rFonts w:ascii="Arial" w:hAnsi="Arial" w:cs="Arial" w:eastAsia="Arial"/>
+          <w:color w:val="666666"/>
+          <w:spacing w:val="0"/>
+          <w:position w:val="0"/>
+          <w:sz w:val="24"/>
+          <w:shd w:fill="auto" w:val="clear"/>
+        </w:rPr>
+        <w:t xml:space="preserve">4.3.4 - multiple logistic regression</w:t>
+      </w:r>
+    </w:p>
+    <w:p>
+      <w:pPr>
+        <w:spacing w:before="0" w:after="0" w:line="240"/>
+        <w:ind w:right="0" w:left="0" w:firstLine="0"/>
+        <w:jc w:val="left"/>
+        <w:rPr>
+          <w:rFonts w:ascii="Arial" w:hAnsi="Arial" w:cs="Arial" w:eastAsia="Arial"/>
+          <w:color w:val="auto"/>
+          <w:spacing w:val="0"/>
+          <w:position w:val="0"/>
+          <w:sz w:val="22"/>
+          <w:shd w:fill="auto" w:val="clear"/>
+        </w:rPr>
+      </w:pPr>
+      <w:r>
+        <w:rPr>
+          <w:rFonts w:ascii="Arial" w:hAnsi="Arial" w:cs="Arial" w:eastAsia="Arial"/>
+          <w:color w:val="auto"/>
+          <w:spacing w:val="0"/>
+          <w:position w:val="0"/>
+          <w:sz w:val="22"/>
+          <w:shd w:fill="auto" w:val="clear"/>
+        </w:rPr>
+        <w:t xml:space="preserve">similar to multiple linear regression. still takes the same form y = b0 + b1x1 + b2x2 ...</w:t>
+      </w:r>
+    </w:p>
+    <w:p>
+      <w:pPr>
+        <w:spacing w:before="0" w:after="0" w:line="240"/>
+        <w:ind w:right="0" w:left="0" w:firstLine="0"/>
+        <w:jc w:val="left"/>
+        <w:rPr>
+          <w:rFonts w:ascii="Arial" w:hAnsi="Arial" w:cs="Arial" w:eastAsia="Arial"/>
+          <w:color w:val="auto"/>
+          <w:spacing w:val="0"/>
+          <w:position w:val="0"/>
+          <w:sz w:val="22"/>
+          <w:shd w:fill="auto" w:val="clear"/>
+        </w:rPr>
+      </w:pPr>
+      <w:r>
+        <w:rPr>
+          <w:rFonts w:ascii="Arial" w:hAnsi="Arial" w:cs="Arial" w:eastAsia="Arial"/>
+          <w:color w:val="auto"/>
+          <w:spacing w:val="0"/>
+          <w:position w:val="0"/>
+          <w:sz w:val="22"/>
+          <w:shd w:fill="auto" w:val="clear"/>
+        </w:rPr>
+        <w:t xml:space="preserve">but still falls in the form exp(y)/(1+exp(y)) = probability</w:t>
+      </w:r>
+    </w:p>
+    <w:p>
+      <w:pPr>
+        <w:spacing w:before="0" w:after="0" w:line="240"/>
+        <w:ind w:right="0" w:left="0" w:firstLine="0"/>
+        <w:jc w:val="left"/>
+        <w:rPr>
+          <w:rFonts w:ascii="Arial" w:hAnsi="Arial" w:cs="Arial" w:eastAsia="Arial"/>
+          <w:color w:val="auto"/>
+          <w:spacing w:val="0"/>
+          <w:position w:val="0"/>
+          <w:sz w:val="22"/>
+          <w:shd w:fill="auto" w:val="clear"/>
+        </w:rPr>
+      </w:pPr>
+    </w:p>
+    <w:p>
+      <w:pPr>
+        <w:spacing w:before="0" w:after="0" w:line="240"/>
+        <w:ind w:right="0" w:left="0" w:firstLine="0"/>
+        <w:jc w:val="left"/>
+        <w:rPr>
+          <w:rFonts w:ascii="Arial" w:hAnsi="Arial" w:cs="Arial" w:eastAsia="Arial"/>
+          <w:color w:val="auto"/>
+          <w:spacing w:val="0"/>
+          <w:position w:val="0"/>
+          <w:sz w:val="22"/>
+          <w:shd w:fill="auto" w:val="clear"/>
+        </w:rPr>
+      </w:pPr>
+      <w:r>
+        <w:rPr>
+          <w:rFonts w:ascii="Arial" w:hAnsi="Arial" w:cs="Arial" w:eastAsia="Arial"/>
+          <w:color w:val="auto"/>
+          <w:spacing w:val="0"/>
+          <w:position w:val="0"/>
+          <w:sz w:val="22"/>
+          <w:shd w:fill="auto" w:val="clear"/>
+        </w:rPr>
+        <w:t xml:space="preserve">learned abot confounding variables</w:t>
+      </w:r>
+    </w:p>
+    <w:p>
+      <w:pPr>
+        <w:spacing w:before="0" w:after="0" w:line="240"/>
+        <w:ind w:right="0" w:left="0" w:firstLine="0"/>
+        <w:jc w:val="left"/>
+        <w:rPr>
+          <w:rFonts w:ascii="Arial" w:hAnsi="Arial" w:cs="Arial" w:eastAsia="Arial"/>
+          <w:color w:val="auto"/>
+          <w:spacing w:val="0"/>
+          <w:position w:val="0"/>
+          <w:sz w:val="22"/>
+          <w:shd w:fill="auto" w:val="clear"/>
+        </w:rPr>
+      </w:pPr>
+      <w:r>
+        <w:rPr>
+          <w:rFonts w:ascii="Arial" w:hAnsi="Arial" w:cs="Arial" w:eastAsia="Arial"/>
+          <w:color w:val="auto"/>
+          <w:spacing w:val="0"/>
+          <w:position w:val="0"/>
+          <w:sz w:val="22"/>
+          <w:shd w:fill="auto" w:val="clear"/>
+        </w:rPr>
+        <w:t xml:space="preserve">how can you run a 1 variable logistic regression and get a negative coefficient for a variable, but when you run a multiple logistic regression, you end up with a positive (or vice versa)</w:t>
+      </w:r>
+    </w:p>
+    <w:p>
+      <w:pPr>
+        <w:spacing w:before="0" w:after="0" w:line="240"/>
+        <w:ind w:right="0" w:left="0" w:firstLine="0"/>
+        <w:jc w:val="left"/>
+        <w:rPr>
+          <w:rFonts w:ascii="Arial" w:hAnsi="Arial" w:cs="Arial" w:eastAsia="Arial"/>
+          <w:color w:val="auto"/>
+          <w:spacing w:val="0"/>
+          <w:position w:val="0"/>
+          <w:sz w:val="22"/>
+          <w:shd w:fill="auto" w:val="clear"/>
+        </w:rPr>
+      </w:pPr>
+      <w:r>
+        <w:rPr>
+          <w:rFonts w:ascii="Arial" w:hAnsi="Arial" w:cs="Arial" w:eastAsia="Arial"/>
+          <w:color w:val="auto"/>
+          <w:spacing w:val="0"/>
+          <w:position w:val="0"/>
+          <w:sz w:val="22"/>
+          <w:shd w:fill="auto" w:val="clear"/>
+        </w:rPr>
+        <w:t xml:space="preserve">suppose you are trying to model default and you have "Student" as a flag, along with balance and income. </w:t>
+      </w:r>
+    </w:p>
+    <w:p>
+      <w:pPr>
+        <w:spacing w:before="0" w:after="0" w:line="240"/>
+        <w:ind w:right="0" w:left="0" w:firstLine="0"/>
+        <w:jc w:val="left"/>
+        <w:rPr>
+          <w:rFonts w:ascii="Arial" w:hAnsi="Arial" w:cs="Arial" w:eastAsia="Arial"/>
+          <w:color w:val="auto"/>
+          <w:spacing w:val="0"/>
+          <w:position w:val="0"/>
+          <w:sz w:val="22"/>
+          <w:shd w:fill="auto" w:val="clear"/>
+        </w:rPr>
+      </w:pPr>
+      <w:r>
+        <w:rPr>
+          <w:rFonts w:ascii="Arial" w:hAnsi="Arial" w:cs="Arial" w:eastAsia="Arial"/>
+          <w:color w:val="auto"/>
+          <w:spacing w:val="0"/>
+          <w:position w:val="0"/>
+          <w:sz w:val="22"/>
+          <w:shd w:fill="auto" w:val="clear"/>
+        </w:rPr>
+        <w:t xml:space="preserve">in a 1 variable regression you end up with a positive coefficient for student (implying students are more risky) but in multiple you get a negative, its cause on average students default more, but at a given balance they default less than normal (cause students on average have a higher balance). </w:t>
+      </w:r>
+    </w:p>
+    <w:p>
+      <w:pPr>
+        <w:spacing w:before="0" w:after="0" w:line="240"/>
+        <w:ind w:right="0" w:left="0" w:firstLine="0"/>
+        <w:jc w:val="left"/>
+        <w:rPr>
+          <w:rFonts w:ascii="Arial" w:hAnsi="Arial" w:cs="Arial" w:eastAsia="Arial"/>
+          <w:color w:val="auto"/>
+          <w:spacing w:val="0"/>
+          <w:position w:val="0"/>
+          <w:sz w:val="22"/>
+          <w:shd w:fill="auto" w:val="clear"/>
+        </w:rPr>
+      </w:pPr>
+    </w:p>
+    <w:p>
+      <w:pPr>
+        <w:spacing w:before="0" w:after="0" w:line="240"/>
+        <w:ind w:right="0" w:left="0" w:firstLine="0"/>
+        <w:jc w:val="left"/>
+        <w:rPr>
+          <w:rFonts w:ascii="Arial" w:hAnsi="Arial" w:cs="Arial" w:eastAsia="Arial"/>
+          <w:color w:val="666666"/>
+          <w:spacing w:val="0"/>
+          <w:position w:val="0"/>
+          <w:sz w:val="24"/>
+          <w:shd w:fill="auto" w:val="clear"/>
+        </w:rPr>
+      </w:pPr>
+      <w:r>
+        <w:rPr>
+          <w:rFonts w:ascii="Arial" w:hAnsi="Arial" w:cs="Arial" w:eastAsia="Arial"/>
+          <w:color w:val="666666"/>
+          <w:spacing w:val="0"/>
+          <w:position w:val="0"/>
+          <w:sz w:val="24"/>
+          <w:shd w:fill="auto" w:val="clear"/>
+        </w:rPr>
+        <w:t xml:space="preserve">4.3.5 - logistic regression for &gt;2 response classes</w:t>
+      </w:r>
+    </w:p>
+    <w:p>
+      <w:pPr>
+        <w:spacing w:before="0" w:after="0" w:line="240"/>
+        <w:ind w:right="0" w:left="0" w:firstLine="0"/>
+        <w:jc w:val="left"/>
+        <w:rPr>
+          <w:rFonts w:ascii="Arial" w:hAnsi="Arial" w:cs="Arial" w:eastAsia="Arial"/>
+          <w:color w:val="auto"/>
+          <w:spacing w:val="0"/>
+          <w:position w:val="0"/>
+          <w:sz w:val="22"/>
+          <w:shd w:fill="auto" w:val="clear"/>
+        </w:rPr>
+      </w:pPr>
+      <w:r>
+        <w:rPr>
+          <w:rFonts w:ascii="Arial" w:hAnsi="Arial" w:cs="Arial" w:eastAsia="Arial"/>
+          <w:color w:val="auto"/>
+          <w:spacing w:val="0"/>
+          <w:position w:val="0"/>
+          <w:sz w:val="22"/>
+          <w:shd w:fill="auto" w:val="clear"/>
+        </w:rPr>
+        <w:t xml:space="preserve">logistic regression has a way to expand the number of response classes - not important right now. probably caue it's outclased by linear discriminant analysis</w:t>
+      </w:r>
+    </w:p>
+    <w:p>
+      <w:pPr>
+        <w:spacing w:before="0" w:after="0" w:line="240"/>
+        <w:ind w:right="0" w:left="0" w:firstLine="0"/>
+        <w:jc w:val="left"/>
+        <w:rPr>
+          <w:rFonts w:ascii="Arial" w:hAnsi="Arial" w:cs="Arial" w:eastAsia="Arial"/>
+          <w:color w:val="auto"/>
+          <w:spacing w:val="0"/>
+          <w:position w:val="0"/>
+          <w:sz w:val="22"/>
+          <w:shd w:fill="auto" w:val="clear"/>
+        </w:rPr>
+      </w:pPr>
+    </w:p>
+    <w:p>
+      <w:pPr>
+        <w:spacing w:before="0" w:after="0" w:line="240"/>
+        <w:ind w:right="0" w:left="0" w:firstLine="0"/>
+        <w:jc w:val="left"/>
+        <w:rPr>
+          <w:rFonts w:ascii="Arial" w:hAnsi="Arial" w:cs="Arial" w:eastAsia="Arial"/>
+          <w:color w:val="434343"/>
+          <w:spacing w:val="0"/>
+          <w:position w:val="0"/>
+          <w:sz w:val="28"/>
+          <w:shd w:fill="auto" w:val="clear"/>
+        </w:rPr>
+      </w:pPr>
+      <w:r>
+        <w:rPr>
+          <w:rFonts w:ascii="Arial" w:hAnsi="Arial" w:cs="Arial" w:eastAsia="Arial"/>
+          <w:color w:val="434343"/>
+          <w:spacing w:val="0"/>
+          <w:position w:val="0"/>
+          <w:sz w:val="28"/>
+          <w:shd w:fill="auto" w:val="clear"/>
+        </w:rPr>
+        <w:t xml:space="preserve">4.4 - Linear discriminant analysis</w:t>
+      </w:r>
+    </w:p>
+    <w:p>
+      <w:pPr>
+        <w:spacing w:before="0" w:after="0" w:line="240"/>
+        <w:ind w:right="0" w:left="0" w:firstLine="0"/>
+        <w:jc w:val="left"/>
+        <w:rPr>
+          <w:rFonts w:ascii="Arial" w:hAnsi="Arial" w:cs="Arial" w:eastAsia="Arial"/>
+          <w:color w:val="auto"/>
+          <w:spacing w:val="0"/>
+          <w:position w:val="0"/>
+          <w:sz w:val="22"/>
+          <w:shd w:fill="auto" w:val="clear"/>
+        </w:rPr>
+      </w:pPr>
+      <w:r>
+        <w:rPr>
+          <w:rFonts w:ascii="Arial" w:hAnsi="Arial" w:cs="Arial" w:eastAsia="Arial"/>
+          <w:color w:val="auto"/>
+          <w:spacing w:val="0"/>
+          <w:position w:val="0"/>
+          <w:sz w:val="22"/>
+          <w:shd w:fill="auto" w:val="clear"/>
+        </w:rPr>
+        <w:t xml:space="preserve">logistic regression becomes unstable with multiple well defined classes for some reason</w:t>
+      </w:r>
+    </w:p>
+    <w:p>
+      <w:pPr>
+        <w:spacing w:before="0" w:after="0" w:line="240"/>
+        <w:ind w:right="0" w:left="0" w:firstLine="0"/>
+        <w:jc w:val="left"/>
+        <w:rPr>
+          <w:rFonts w:ascii="Arial" w:hAnsi="Arial" w:cs="Arial" w:eastAsia="Arial"/>
+          <w:color w:val="666666"/>
+          <w:spacing w:val="0"/>
+          <w:position w:val="0"/>
+          <w:sz w:val="24"/>
+          <w:shd w:fill="auto" w:val="clear"/>
+        </w:rPr>
+      </w:pPr>
+      <w:r>
+        <w:rPr>
+          <w:rFonts w:ascii="Arial" w:hAnsi="Arial" w:cs="Arial" w:eastAsia="Arial"/>
+          <w:color w:val="666666"/>
+          <w:spacing w:val="0"/>
+          <w:position w:val="0"/>
+          <w:sz w:val="24"/>
+          <w:shd w:fill="auto" w:val="clear"/>
+        </w:rPr>
+        <w:t xml:space="preserve">4.4.1 - usng bayes theorem for classification</w:t>
+      </w:r>
+    </w:p>
+    <w:p>
+      <w:pPr>
+        <w:spacing w:before="0" w:after="0" w:line="240"/>
+        <w:ind w:right="0" w:left="0" w:firstLine="0"/>
+        <w:jc w:val="left"/>
+        <w:rPr>
+          <w:rFonts w:ascii="Arial" w:hAnsi="Arial" w:cs="Arial" w:eastAsia="Arial"/>
+          <w:color w:val="auto"/>
+          <w:spacing w:val="0"/>
+          <w:position w:val="0"/>
+          <w:sz w:val="22"/>
+          <w:shd w:fill="auto" w:val="clear"/>
+        </w:rPr>
+      </w:pPr>
+      <w:r>
+        <w:rPr>
+          <w:rFonts w:ascii="Arial" w:hAnsi="Arial" w:cs="Arial" w:eastAsia="Arial"/>
+          <w:color w:val="auto"/>
+          <w:spacing w:val="0"/>
+          <w:position w:val="0"/>
+          <w:sz w:val="22"/>
+          <w:shd w:fill="auto" w:val="clear"/>
+        </w:rPr>
+        <w:t xml:space="preserve">linear discriminant analysis goes from finding P(Y|X) instead they go P(X|Y). i.e. they flip it for some reason then use bayes theorem to flip and and get Y</w:t>
+      </w:r>
+    </w:p>
+    <w:p>
+      <w:pPr>
+        <w:spacing w:before="0" w:after="0" w:line="240"/>
+        <w:ind w:right="0" w:left="0" w:firstLine="0"/>
+        <w:jc w:val="left"/>
+        <w:rPr>
+          <w:rFonts w:ascii="Arial" w:hAnsi="Arial" w:cs="Arial" w:eastAsia="Arial"/>
+          <w:color w:val="666666"/>
+          <w:spacing w:val="0"/>
+          <w:position w:val="0"/>
+          <w:sz w:val="24"/>
+          <w:shd w:fill="auto" w:val="clear"/>
+        </w:rPr>
+      </w:pPr>
+      <w:r>
+        <w:rPr>
+          <w:rFonts w:ascii="Arial" w:hAnsi="Arial" w:cs="Arial" w:eastAsia="Arial"/>
+          <w:color w:val="666666"/>
+          <w:spacing w:val="0"/>
+          <w:position w:val="0"/>
+          <w:sz w:val="24"/>
+          <w:shd w:fill="auto" w:val="clear"/>
+        </w:rPr>
+        <w:t xml:space="preserve">4.4.2 - linear discriminant analysis for p = 1</w:t>
+      </w:r>
+    </w:p>
+    <w:p>
+      <w:pPr>
+        <w:spacing w:before="0" w:after="0" w:line="240"/>
+        <w:ind w:right="0" w:left="0" w:firstLine="0"/>
+        <w:jc w:val="left"/>
+        <w:rPr>
+          <w:rFonts w:ascii="Arial" w:hAnsi="Arial" w:cs="Arial" w:eastAsia="Arial"/>
+          <w:color w:val="auto"/>
+          <w:spacing w:val="0"/>
+          <w:position w:val="0"/>
+          <w:sz w:val="22"/>
+          <w:shd w:fill="auto" w:val="clear"/>
+        </w:rPr>
+      </w:pPr>
+      <w:r>
+        <w:rPr>
+          <w:rFonts w:ascii="Arial" w:hAnsi="Arial" w:cs="Arial" w:eastAsia="Arial"/>
+          <w:color w:val="auto"/>
+          <w:spacing w:val="0"/>
+          <w:position w:val="0"/>
+          <w:sz w:val="22"/>
+          <w:shd w:fill="auto" w:val="clear"/>
+        </w:rPr>
+        <w:t xml:space="preserve">p = 1 means theres only one category. </w:t>
+      </w:r>
+    </w:p>
+    <w:p>
+      <w:pPr>
+        <w:spacing w:before="0" w:after="0" w:line="240"/>
+        <w:ind w:right="0" w:left="0" w:firstLine="0"/>
+        <w:jc w:val="left"/>
+        <w:rPr>
+          <w:rFonts w:ascii="Arial" w:hAnsi="Arial" w:cs="Arial" w:eastAsia="Arial"/>
+          <w:color w:val="auto"/>
+          <w:spacing w:val="0"/>
+          <w:position w:val="0"/>
+          <w:sz w:val="22"/>
+          <w:shd w:fill="auto" w:val="clear"/>
+        </w:rPr>
+      </w:pPr>
+      <w:r>
+        <w:rPr>
+          <w:rFonts w:ascii="Arial" w:hAnsi="Arial" w:cs="Arial" w:eastAsia="Arial"/>
+          <w:color w:val="auto"/>
+          <w:spacing w:val="0"/>
+          <w:position w:val="0"/>
+          <w:sz w:val="22"/>
+          <w:shd w:fill="auto" w:val="clear"/>
+        </w:rPr>
+        <w:t xml:space="preserve">1. assume that x is normally distributed</w:t>
+      </w:r>
+    </w:p>
+    <w:p>
+      <w:pPr>
+        <w:spacing w:before="0" w:after="0" w:line="240"/>
+        <w:ind w:right="0" w:left="0" w:firstLine="0"/>
+        <w:jc w:val="left"/>
+        <w:rPr>
+          <w:rFonts w:ascii="Arial" w:hAnsi="Arial" w:cs="Arial" w:eastAsia="Arial"/>
+          <w:color w:val="auto"/>
+          <w:spacing w:val="0"/>
+          <w:position w:val="0"/>
+          <w:sz w:val="22"/>
+          <w:shd w:fill="auto" w:val="clear"/>
+        </w:rPr>
+      </w:pPr>
+      <w:r>
+        <w:rPr>
+          <w:rFonts w:ascii="Arial" w:hAnsi="Arial" w:cs="Arial" w:eastAsia="Arial"/>
+          <w:color w:val="auto"/>
+          <w:spacing w:val="0"/>
+          <w:position w:val="0"/>
+          <w:sz w:val="22"/>
+          <w:shd w:fill="auto" w:val="clear"/>
+        </w:rPr>
+        <w:t xml:space="preserve">2. do some algebra to figure out decision boundary</w:t>
+      </w:r>
+    </w:p>
+    <w:p>
+      <w:pPr>
+        <w:spacing w:before="0" w:after="0" w:line="240"/>
+        <w:ind w:right="0" w:left="0" w:firstLine="0"/>
+        <w:jc w:val="left"/>
+        <w:rPr>
+          <w:rFonts w:ascii="Arial" w:hAnsi="Arial" w:cs="Arial" w:eastAsia="Arial"/>
+          <w:color w:val="auto"/>
+          <w:spacing w:val="0"/>
+          <w:position w:val="0"/>
+          <w:sz w:val="22"/>
+          <w:shd w:fill="auto" w:val="clear"/>
+        </w:rPr>
+      </w:pPr>
+    </w:p>
+    <w:p>
+      <w:pPr>
+        <w:spacing w:before="0" w:after="0" w:line="240"/>
+        <w:ind w:right="0" w:left="0" w:firstLine="0"/>
+        <w:jc w:val="left"/>
+        <w:rPr>
+          <w:rFonts w:ascii="Arial" w:hAnsi="Arial" w:cs="Arial" w:eastAsia="Arial"/>
+          <w:color w:val="666666"/>
+          <w:spacing w:val="0"/>
+          <w:position w:val="0"/>
+          <w:sz w:val="24"/>
+          <w:shd w:fill="auto" w:val="clear"/>
+        </w:rPr>
+      </w:pPr>
+      <w:r>
+        <w:rPr>
+          <w:rFonts w:ascii="Arial" w:hAnsi="Arial" w:cs="Arial" w:eastAsia="Arial"/>
+          <w:color w:val="666666"/>
+          <w:spacing w:val="0"/>
+          <w:position w:val="0"/>
+          <w:sz w:val="24"/>
+          <w:shd w:fill="auto" w:val="clear"/>
+        </w:rPr>
+        <w:t xml:space="preserve">4.4.3 - Linear discriminant analysis</w:t>
+      </w:r>
+    </w:p>
+    <w:p>
+      <w:pPr>
+        <w:spacing w:before="0" w:after="0" w:line="240"/>
+        <w:ind w:right="0" w:left="0" w:firstLine="0"/>
+        <w:jc w:val="left"/>
+        <w:rPr>
+          <w:rFonts w:ascii="Arial" w:hAnsi="Arial" w:cs="Arial" w:eastAsia="Arial"/>
+          <w:color w:val="auto"/>
+          <w:spacing w:val="0"/>
+          <w:position w:val="0"/>
+          <w:sz w:val="22"/>
+          <w:shd w:fill="auto" w:val="clear"/>
+        </w:rPr>
+      </w:pPr>
+      <w:r>
+        <w:rPr>
+          <w:rFonts w:ascii="Arial" w:hAnsi="Arial" w:cs="Arial" w:eastAsia="Arial"/>
+          <w:color w:val="auto"/>
+          <w:spacing w:val="0"/>
+          <w:position w:val="0"/>
+          <w:sz w:val="22"/>
+          <w:shd w:fill="auto" w:val="clear"/>
+        </w:rPr>
+        <w:t xml:space="preserve">false positive false negative, can change threshold to change error rate of false positive and false negative. different industries might want different rates of false positives and false negatives. e.g. defaults in credit cards are risky, so you can set it so that you decrease the rates of a false negative (i.e. you are ok with false positives, you wouldnt lend to those people and thats ok - you're trying to avoid defaults). </w:t>
+      </w:r>
+    </w:p>
+    <w:p>
+      <w:pPr>
+        <w:spacing w:before="0" w:after="0" w:line="240"/>
+        <w:ind w:right="0" w:left="0" w:firstLine="0"/>
+        <w:jc w:val="left"/>
+        <w:rPr>
+          <w:rFonts w:ascii="Arial" w:hAnsi="Arial" w:cs="Arial" w:eastAsia="Arial"/>
+          <w:color w:val="666666"/>
+          <w:spacing w:val="0"/>
+          <w:position w:val="0"/>
+          <w:sz w:val="24"/>
+          <w:shd w:fill="auto" w:val="clear"/>
+        </w:rPr>
+      </w:pPr>
+    </w:p>
+    <w:p>
+      <w:pPr>
+        <w:spacing w:before="0" w:after="0" w:line="240"/>
+        <w:ind w:right="0" w:left="0" w:firstLine="0"/>
+        <w:jc w:val="left"/>
+        <w:rPr>
+          <w:rFonts w:ascii="Arial" w:hAnsi="Arial" w:cs="Arial" w:eastAsia="Arial"/>
+          <w:color w:val="434343"/>
+          <w:spacing w:val="0"/>
+          <w:position w:val="0"/>
+          <w:sz w:val="28"/>
+          <w:shd w:fill="auto" w:val="clear"/>
+        </w:rPr>
+      </w:pPr>
+      <w:r>
+        <w:rPr>
+          <w:rFonts w:ascii="Arial" w:hAnsi="Arial" w:cs="Arial" w:eastAsia="Arial"/>
+          <w:color w:val="434343"/>
+          <w:spacing w:val="0"/>
+          <w:position w:val="0"/>
+          <w:sz w:val="28"/>
+          <w:shd w:fill="auto" w:val="clear"/>
+        </w:rPr>
+        <w:t xml:space="preserve">5 - Resampling methods</w:t>
+      </w:r>
+    </w:p>
+    <w:p>
+      <w:pPr>
+        <w:spacing w:before="0" w:after="0" w:line="240"/>
+        <w:ind w:right="0" w:left="0" w:firstLine="0"/>
+        <w:jc w:val="left"/>
+        <w:rPr>
+          <w:rFonts w:ascii="Arial" w:hAnsi="Arial" w:cs="Arial" w:eastAsia="Arial"/>
+          <w:color w:val="auto"/>
+          <w:spacing w:val="0"/>
+          <w:position w:val="0"/>
+          <w:sz w:val="22"/>
+          <w:shd w:fill="auto" w:val="clear"/>
+        </w:rPr>
+      </w:pPr>
+      <w:r>
+        <w:rPr>
+          <w:rFonts w:ascii="Arial" w:hAnsi="Arial" w:cs="Arial" w:eastAsia="Arial"/>
+          <w:color w:val="auto"/>
+          <w:spacing w:val="0"/>
+          <w:position w:val="0"/>
+          <w:sz w:val="22"/>
+          <w:shd w:fill="auto" w:val="clear"/>
+        </w:rPr>
+        <w:t xml:space="preserve">cross validation and bootstrap.</w:t>
+      </w:r>
+    </w:p>
+    <w:p>
+      <w:pPr>
+        <w:spacing w:before="0" w:after="0" w:line="240"/>
+        <w:ind w:right="0" w:left="0" w:firstLine="0"/>
+        <w:jc w:val="left"/>
+        <w:rPr>
+          <w:rFonts w:ascii="Arial" w:hAnsi="Arial" w:cs="Arial" w:eastAsia="Arial"/>
+          <w:color w:val="auto"/>
+          <w:spacing w:val="0"/>
+          <w:position w:val="0"/>
+          <w:sz w:val="22"/>
+          <w:shd w:fill="auto" w:val="clear"/>
+        </w:rPr>
+      </w:pPr>
+      <w:r>
+        <w:rPr>
+          <w:rFonts w:ascii="Arial" w:hAnsi="Arial" w:cs="Arial" w:eastAsia="Arial"/>
+          <w:color w:val="auto"/>
+          <w:spacing w:val="0"/>
+          <w:position w:val="0"/>
+          <w:sz w:val="22"/>
+          <w:shd w:fill="auto" w:val="clear"/>
+        </w:rPr>
+        <w:t xml:space="preserve">5.1 cross validation</w:t>
+      </w:r>
+    </w:p>
+    <w:p>
+      <w:pPr>
+        <w:spacing w:before="0" w:after="0" w:line="240"/>
+        <w:ind w:right="0" w:left="0" w:firstLine="0"/>
+        <w:jc w:val="left"/>
+        <w:rPr>
+          <w:rFonts w:ascii="Arial" w:hAnsi="Arial" w:cs="Arial" w:eastAsia="Arial"/>
+          <w:color w:val="auto"/>
+          <w:spacing w:val="0"/>
+          <w:position w:val="0"/>
+          <w:sz w:val="22"/>
+          <w:shd w:fill="auto" w:val="clear"/>
+        </w:rPr>
+      </w:pPr>
+      <w:r>
+        <w:rPr>
+          <w:rFonts w:ascii="Arial" w:hAnsi="Arial" w:cs="Arial" w:eastAsia="Arial"/>
+          <w:color w:val="auto"/>
+          <w:spacing w:val="0"/>
+          <w:position w:val="0"/>
+          <w:sz w:val="22"/>
+          <w:shd w:fill="auto" w:val="clear"/>
+        </w:rPr>
+        <w:t xml:space="preserve">test error rate, training error rate (self explanatory)</w:t>
+      </w:r>
+    </w:p>
+    <w:p>
+      <w:pPr>
+        <w:spacing w:before="0" w:after="0" w:line="240"/>
+        <w:ind w:right="0" w:left="0" w:firstLine="0"/>
+        <w:jc w:val="left"/>
+        <w:rPr>
+          <w:rFonts w:ascii="Arial" w:hAnsi="Arial" w:cs="Arial" w:eastAsia="Arial"/>
+          <w:color w:val="auto"/>
+          <w:spacing w:val="0"/>
+          <w:position w:val="0"/>
+          <w:sz w:val="22"/>
+          <w:shd w:fill="auto" w:val="clear"/>
+        </w:rPr>
+      </w:pPr>
+    </w:p>
+    <w:p>
+      <w:pPr>
+        <w:spacing w:before="0" w:after="0" w:line="240"/>
+        <w:ind w:right="0" w:left="0" w:firstLine="0"/>
+        <w:jc w:val="left"/>
+        <w:rPr>
+          <w:rFonts w:ascii="Arial" w:hAnsi="Arial" w:cs="Arial" w:eastAsia="Arial"/>
+          <w:color w:val="666666"/>
+          <w:spacing w:val="0"/>
+          <w:position w:val="0"/>
+          <w:sz w:val="24"/>
+          <w:shd w:fill="auto" w:val="clear"/>
+        </w:rPr>
+      </w:pPr>
+      <w:r>
+        <w:rPr>
+          <w:rFonts w:ascii="Arial" w:hAnsi="Arial" w:cs="Arial" w:eastAsia="Arial"/>
+          <w:color w:val="auto"/>
+          <w:spacing w:val="0"/>
+          <w:position w:val="0"/>
+          <w:sz w:val="22"/>
+          <w:shd w:fill="auto" w:val="clear"/>
+        </w:rPr>
+        <w:t xml:space="preserve">page 192</w:t>
+      </w:r>
     </w:p>
   </w:body>
 </w:document>

</xml_diff>